<commit_message>
Prepared docs for first summary
</commit_message>
<xml_diff>
--- a/docs/Adam Kasperowicz Projekt Indywidualny.docx
+++ b/docs/Adam Kasperowicz Projekt Indywidualny.docx
@@ -10,6 +10,9 @@
       <w:r>
         <w:t>Aplikacja do obsługi giełd kryptowalutowych</w:t>
       </w:r>
+      <w:r>
+        <w:t xml:space="preserve">  - postępy</w:t>
+      </w:r>
     </w:p>
     <w:p>
       <w:pPr>
@@ -30,7 +33,55 @@
           <w:b/>
         </w:rPr>
         <w:tab/>
-        <w:t>Aplikacja ma za zadanie osiągnięcie następujących celów:</w:t>
+        <w:t xml:space="preserve">Aplikacja </w:t>
+      </w:r>
+      <w:r>
+        <w:rPr>
+          <w:b/>
+        </w:rPr>
+        <w:t>w obecnym stanie</w:t>
+      </w:r>
+      <w:r>
+        <w:rPr>
+          <w:b/>
+        </w:rPr>
+        <w:t xml:space="preserve"> osiągni</w:t>
+      </w:r>
+      <w:r>
+        <w:rPr>
+          <w:b/>
+        </w:rPr>
+        <w:t>ą</w:t>
+      </w:r>
+      <w:r>
+        <w:rPr>
+          <w:b/>
+        </w:rPr>
+        <w:t xml:space="preserve"> następując</w:t>
+      </w:r>
+      <w:r>
+        <w:rPr>
+          <w:b/>
+        </w:rPr>
+        <w:t>e</w:t>
+      </w:r>
+      <w:r>
+        <w:rPr>
+          <w:b/>
+        </w:rPr>
+        <w:t xml:space="preserve"> cel</w:t>
+      </w:r>
+      <w:r>
+        <w:rPr>
+          <w:b/>
+        </w:rPr>
+        <w:t>e</w:t>
+      </w:r>
+      <w:r>
+        <w:rPr>
+          <w:b/>
+        </w:rPr>
+        <w:t>:</w:t>
       </w:r>
     </w:p>
     <w:p>
@@ -54,7 +105,13 @@
         </w:numPr>
       </w:pPr>
       <w:r>
-        <w:t xml:space="preserve">Wykonywanie transkacji bez potrzeby wchodzenia na giełde. </w:t>
+        <w:t>Zbieranie danych z giełdy w tle</w:t>
+      </w:r>
+      <w:r>
+        <w:t xml:space="preserve"> (np. Zapisywanie w bazie danych obecnych wartości danej pary walut co minutę przez nieokreślony czas)</w:t>
+      </w:r>
+      <w:r>
+        <w:t>.</w:t>
       </w:r>
     </w:p>
     <w:p>
@@ -66,13 +123,7 @@
         </w:numPr>
       </w:pPr>
       <w:r>
-        <w:t>Zbieranie danych z giełdy w tle</w:t>
-      </w:r>
-      <w:r>
-        <w:t xml:space="preserve"> (np. Zapisywanie w bazie danych obecnych wartości danej pary walut co minutę przez nieokreślony czas)</w:t>
-      </w:r>
-      <w:r>
-        <w:t>.</w:t>
+        <w:t>Jak naprostsze podłączanie nowych giełd do aplikacji.</w:t>
       </w:r>
     </w:p>
     <w:p>
@@ -84,7 +135,25 @@
         </w:numPr>
       </w:pPr>
       <w:r>
-        <w:t>Jak naprostsze podłączanie nowych giełd do aplikacji.</w:t>
+        <w:t>Możliwość wyświetlania danych z baz danych w postaci wykresów itp.</w:t>
+      </w:r>
+    </w:p>
+    <w:p>
+      <w:pPr>
+        <w:spacing w:before="240"/>
+        <w:ind w:left="360" w:firstLine="348"/>
+      </w:pPr>
+      <w:r>
+        <w:rPr>
+          <w:b/>
+        </w:rPr>
+        <w:t>Do zaimplementowania zostały</w:t>
+      </w:r>
+      <w:r>
+        <w:rPr>
+          <w:b/>
+        </w:rPr>
+        <w:t xml:space="preserve"> cele:</w:t>
       </w:r>
     </w:p>
     <w:p>
@@ -94,17 +163,11 @@
           <w:ilvl w:val="0"/>
           <w:numId w:val="1"/>
         </w:numPr>
-      </w:pPr>
-      <w:r>
-        <w:t>Możliwość wyświetlania danych z baz danych w postaci wykresów itp.</w:t>
-      </w:r>
-    </w:p>
-    <w:p>
-      <w:pPr>
-        <w:rPr>
-          <w:b/>
-        </w:rPr>
-      </w:pPr>
+        <w:spacing w:before="240"/>
+      </w:pPr>
+      <w:r>
+        <w:t xml:space="preserve">Wykonywanie transkacji bez potrzeby wchodzenia na giełde. </w:t>
+      </w:r>
     </w:p>
     <w:p>
       <w:pPr>
@@ -186,7 +249,7 @@
         <w:rPr>
           <w:b/>
         </w:rPr>
-        <w:t>Ogólna struktura aplikacji przedstawi się następująco:</w:t>
+        <w:t>Obecnie struktura aplikacji przedstawia się następująco</w:t>
       </w:r>
     </w:p>
     <w:p>
@@ -196,9 +259,9 @@
         </w:rPr>
         <w:drawing>
           <wp:inline distT="0" distB="0" distL="0" distR="0">
-            <wp:extent cx="5760720" cy="3733165"/>
-            <wp:effectExtent l="0" t="0" r="0" b="635"/>
-            <wp:docPr id="12" name="Picture 12"/>
+            <wp:extent cx="6138389" cy="3829050"/>
+            <wp:effectExtent l="0" t="0" r="0" b="0"/>
+            <wp:docPr id="2" name="Picture 2"/>
             <wp:cNvGraphicFramePr>
               <a:graphicFrameLocks xmlns:a="http://schemas.openxmlformats.org/drawingml/2006/main" noChangeAspect="1"/>
             </wp:cNvGraphicFramePr>
@@ -206,7 +269,7 @@
               <a:graphicData uri="http://schemas.openxmlformats.org/drawingml/2006/picture">
                 <pic:pic xmlns:pic="http://schemas.openxmlformats.org/drawingml/2006/picture">
                   <pic:nvPicPr>
-                    <pic:cNvPr id="12" name="Projekt Indywidualny.png"/>
+                    <pic:cNvPr id="2" name="Projekt Indywidualny.png"/>
                     <pic:cNvPicPr/>
                   </pic:nvPicPr>
                   <pic:blipFill>
@@ -224,7 +287,7 @@
                   <pic:spPr>
                     <a:xfrm>
                       <a:off x="0" y="0"/>
-                      <a:ext cx="5760720" cy="3733165"/>
+                      <a:ext cx="6139232" cy="3829576"/>
                     </a:xfrm>
                     <a:prstGeom prst="rect">
                       <a:avLst/>
@@ -236,8 +299,6 @@
           </wp:inline>
         </w:drawing>
       </w:r>
-    </w:p>
-    <w:p>
       <w:r>
         <w:br w:type="page"/>
       </w:r>
@@ -246,6 +307,7 @@
       <w:pPr>
         <w:rPr>
           <w:b/>
+          <w:lang w:val="en-US"/>
         </w:rPr>
       </w:pPr>
       <w:r>
@@ -265,33 +327,53 @@
         <w:rPr>
           <w:b/>
         </w:rPr>
+        <w:t xml:space="preserve"> (gui)</w:t>
+      </w:r>
+      <w:r>
+        <w:rPr>
+          <w:b/>
+          <w:lang w:val="en-US"/>
+        </w:rPr>
+        <w:t xml:space="preserve"> </w:t>
+      </w:r>
+      <w:r>
+        <w:rPr>
+          <w:b/>
+          <w:lang w:val="en-US"/>
+        </w:rPr>
         <w:t>:</w:t>
       </w:r>
     </w:p>
     <w:p>
-      <w:r>
-        <w:rPr>
-          <w:b/>
+      <w:pPr>
+        <w:spacing w:after="0"/>
+      </w:pPr>
+      <w:r>
+        <w:rPr>
+          <w:b/>
+          <w:lang w:val="en-US"/>
         </w:rPr>
         <w:tab/>
       </w:r>
       <w:r>
-        <w:t>Element</w:t>
-      </w:r>
-      <w:r>
-        <w:t xml:space="preserve"> pozwala na prostą i intuicyjną obsługę aplikacji. </w:t>
-      </w:r>
-      <w:r>
-        <w:t>Obsługa polega na wybieraniu jednej lub wielu giełd, następnie wyboru mo</w:t>
-      </w:r>
-      <w:r>
-        <w:t>żliwych akcji, podaniem specyfik</w:t>
-      </w:r>
-      <w:r>
-        <w:t>acji jeśli takie są możliwe/wymagane i wreszcie zatwierdzeniem akcji</w:t>
-      </w:r>
-      <w:r>
-        <w:t>. Interfejs zostanie zaimplementowany z wykorzystaniem biblioteki PyQt.</w:t>
+        <w:t>Podstawowe funkcjonalności interfejsu graficznego zostały poprawnie zaimplementowane. Kod znajdujeę się w pakiecie „src/gui”. Szata graficzna została utworzona z pomocą języka QML zaś funkcje kontrolne zaimplementowane zostały w Pythonie przy pomocy PyQt5.</w:t>
+      </w:r>
+    </w:p>
+    <w:p>
+      <w:pPr>
+        <w:spacing w:after="0"/>
+        <w:ind w:firstLine="708"/>
+      </w:pPr>
+      <w:r>
+        <w:t xml:space="preserve">Niestety biblioteka okazała się znacznie mniej przyjazna niż można by było sądzić po pierwszym wrażeniu.  Duże nieścisłości w dokumentacji, nieaktualne informacje oraz duże różnice pomiędzy wersjami sprawiły, że nawet najmniejsze elementy wymagały ogromnego nakładu czasowego. </w:t>
+      </w:r>
+    </w:p>
+    <w:p>
+      <w:pPr>
+        <w:ind w:firstLine="708"/>
+      </w:pPr>
+      <w:r>
+        <w:t xml:space="preserve">Poniżej widać obecną prowizoryczną wersję interfejsu. </w:t>
       </w:r>
     </w:p>
     <w:p>
@@ -307,13 +389,25 @@
         <w:rPr>
           <w:b/>
         </w:rPr>
-        <w:t xml:space="preserve">Pierwszy prototyp </w:t>
-      </w:r>
-      <w:r>
-        <w:rPr>
-          <w:b/>
-        </w:rPr>
-        <w:t>interfejsu graficznego</w:t>
+        <w:t>Obecny</w:t>
+      </w:r>
+      <w:r>
+        <w:rPr>
+          <w:b/>
+        </w:rPr>
+        <w:t xml:space="preserve"> </w:t>
+      </w:r>
+      <w:r>
+        <w:rPr>
+          <w:b/>
+        </w:rPr>
+        <w:t>interfejs graficzn</w:t>
+      </w:r>
+      <w:r>
+        <w:rPr>
+          <w:b/>
+        </w:rPr>
+        <w:t>y</w:t>
       </w:r>
     </w:p>
     <w:p>
@@ -323,9 +417,9 @@
         </w:rPr>
         <w:drawing>
           <wp:inline distT="0" distB="0" distL="0" distR="0">
-            <wp:extent cx="5760720" cy="3826510"/>
-            <wp:effectExtent l="0" t="0" r="0" b="2540"/>
-            <wp:docPr id="16" name="Picture 16"/>
+            <wp:extent cx="5760720" cy="2866390"/>
+            <wp:effectExtent l="0" t="0" r="0" b="0"/>
+            <wp:docPr id="3" name="Picture 3"/>
             <wp:cNvGraphicFramePr>
               <a:graphicFrameLocks xmlns:a="http://schemas.openxmlformats.org/drawingml/2006/main" noChangeAspect="1"/>
             </wp:cNvGraphicFramePr>
@@ -333,7 +427,7 @@
               <a:graphicData uri="http://schemas.openxmlformats.org/drawingml/2006/picture">
                 <pic:pic xmlns:pic="http://schemas.openxmlformats.org/drawingml/2006/picture">
                   <pic:nvPicPr>
-                    <pic:cNvPr id="16" name="Design1.1.png"/>
+                    <pic:cNvPr id="3" name="gui.png"/>
                     <pic:cNvPicPr/>
                   </pic:nvPicPr>
                   <pic:blipFill>
@@ -351,7 +445,7 @@
                   <pic:spPr>
                     <a:xfrm>
                       <a:off x="0" y="0"/>
-                      <a:ext cx="5760720" cy="3826510"/>
+                      <a:ext cx="5760720" cy="2866390"/>
                     </a:xfrm>
                     <a:prstGeom prst="rect">
                       <a:avLst/>
@@ -365,30 +459,130 @@
       </w:r>
     </w:p>
     <w:p>
+      <w:r>
+        <w:rPr>
+          <w:b/>
+        </w:rPr>
+        <w:tab/>
+      </w:r>
+      <w:r>
+        <w:t xml:space="preserve">W związku z problemami jakie </w:t>
+      </w:r>
+      <w:r>
+        <w:t>powodowała biblioteka podjęta została decyzja o tymaczasowym pominięciu całkowitej implementacji algorytmu obsługi interfejsu. Brakuje również testów, których możliwość poprawnego utworzenia jest bardzo utrudniana.</w:t>
+      </w:r>
+    </w:p>
+    <w:p>
+      <w:r>
+        <w:br w:type="page"/>
+      </w:r>
+    </w:p>
+    <w:p>
+      <w:pPr>
+        <w:rPr>
+          <w:b/>
+        </w:rPr>
+      </w:pPr>
+      <w:r>
+        <w:rPr>
+          <w:b/>
+        </w:rPr>
+        <w:lastRenderedPageBreak/>
+        <w:tab/>
+      </w:r>
+      <w:r>
+        <w:rPr>
+          <w:b/>
+        </w:rPr>
+        <w:t xml:space="preserve">Moduł </w:t>
+      </w:r>
+      <w:r>
+        <w:rPr>
+          <w:b/>
+        </w:rPr>
+        <w:t>Parser(macro)</w:t>
+      </w:r>
+      <w:r>
+        <w:rPr>
+          <w:b/>
+        </w:rPr>
+        <w:t>:</w:t>
+      </w:r>
+    </w:p>
+    <w:p>
+      <w:pPr>
+        <w:spacing w:after="0"/>
+      </w:pPr>
+      <w:r>
+        <w:rPr>
+          <w:b/>
+        </w:rPr>
+        <w:tab/>
+      </w:r>
+      <w:r>
+        <w:t xml:space="preserve">W związku ze zmianami architektonicznymi spowodowanymi poznawaniem działania wykorzystywanych bibliotek, zaplanowany został Moduł Parser, którego zadaniem jest tylko i wyłącznie parsowanie makr napisanych w prostym języku i wywoływanie odpowiednich funkcji modułu komunikacyjnego. </w:t>
+      </w:r>
+    </w:p>
+    <w:p>
+      <w:r>
+        <w:tab/>
+        <w:t>Jako, że większość zasobów czasowych została poświęcona modułowi gui, moduł parser pozostał w fazie planowania. W folderze „src/macro” znaleźć możemy przykładowe makro, które zawierało by praktycznie wszystkie zamarzone funkcjonalności.</w:t>
+      </w:r>
+    </w:p>
+    <w:p>
       <w:pPr>
         <w:ind w:firstLine="708"/>
-        <w:rPr>
-          <w:b/>
-        </w:rPr>
-      </w:pPr>
-      <w:r>
-        <w:rPr>
-          <w:b/>
-        </w:rPr>
-        <w:t>Algorytm działania modułu GUI</w:t>
-      </w:r>
-    </w:p>
-    <w:p>
-      <w:r>
-        <w:rPr>
-          <w:b/>
+      </w:pPr>
+    </w:p>
+    <w:p>
+      <w:pPr>
+        <w:rPr>
+          <w:b/>
+        </w:rPr>
+      </w:pPr>
+      <w:r>
+        <w:tab/>
+      </w:r>
+      <w:r>
+        <w:rPr>
+          <w:b/>
+        </w:rPr>
+        <w:t>Moduł Wizualizacji</w:t>
+      </w:r>
+      <w:r>
+        <w:rPr>
+          <w:b/>
+        </w:rPr>
+        <w:t>:</w:t>
+      </w:r>
+    </w:p>
+    <w:p>
+      <w:r>
+        <w:rPr>
+          <w:b/>
+        </w:rPr>
+        <w:tab/>
+      </w:r>
+      <w:r>
+        <w:t>Moduł, który został zaimplementowany w bardzo prostej postaci pozwala nam wyświetlić wykres utworzony z cen zapisanych w naszej bazie danych. Poniżej widzimy przykładowy wykres dla około 140 rekordów cen Bitcoina w dolarach.</w:t>
+      </w:r>
+    </w:p>
+    <w:p>
+      <w:pPr>
+        <w:tabs>
+          <w:tab w:val="left" w:pos="1140"/>
+        </w:tabs>
+        <w:ind w:firstLine="708"/>
+      </w:pPr>
+      <w:r>
+        <w:rPr>
           <w:noProof/>
         </w:rPr>
         <w:drawing>
           <wp:inline distT="0" distB="0" distL="0" distR="0">
-            <wp:extent cx="5760720" cy="2795905"/>
-            <wp:effectExtent l="0" t="0" r="0" b="4445"/>
-            <wp:docPr id="1" name="Picture 1"/>
+            <wp:extent cx="5760720" cy="4291330"/>
+            <wp:effectExtent l="0" t="0" r="0" b="0"/>
+            <wp:docPr id="4" name="Picture 4"/>
             <wp:cNvGraphicFramePr>
               <a:graphicFrameLocks xmlns:a="http://schemas.openxmlformats.org/drawingml/2006/main" noChangeAspect="1"/>
             </wp:cNvGraphicFramePr>
@@ -396,7 +590,7 @@
               <a:graphicData uri="http://schemas.openxmlformats.org/drawingml/2006/picture">
                 <pic:pic xmlns:pic="http://schemas.openxmlformats.org/drawingml/2006/picture">
                   <pic:nvPicPr>
-                    <pic:cNvPr id="1" name="Moduł GUI.png"/>
+                    <pic:cNvPr id="4" name="graph.png"/>
                     <pic:cNvPicPr/>
                   </pic:nvPicPr>
                   <pic:blipFill>
@@ -414,7 +608,7 @@
                   <pic:spPr>
                     <a:xfrm>
                       <a:off x="0" y="0"/>
-                      <a:ext cx="5760720" cy="2795905"/>
+                      <a:ext cx="5760720" cy="4291330"/>
                     </a:xfrm>
                     <a:prstGeom prst="rect">
                       <a:avLst/>
@@ -426,201 +620,6 @@
           </wp:inline>
         </w:drawing>
       </w:r>
-      <w:r>
-        <w:rPr>
-          <w:b/>
-        </w:rPr>
-        <w:tab/>
-      </w:r>
-    </w:p>
-    <w:p>
-      <w:pPr>
-        <w:rPr>
-          <w:b/>
-        </w:rPr>
-      </w:pPr>
-      <w:r>
-        <w:rPr>
-          <w:b/>
-        </w:rPr>
-        <w:lastRenderedPageBreak/>
-        <w:tab/>
-      </w:r>
-      <w:r>
-        <w:rPr>
-          <w:b/>
-        </w:rPr>
-        <w:t>Moduł BOT</w:t>
-      </w:r>
-      <w:r>
-        <w:rPr>
-          <w:b/>
-        </w:rPr>
-        <w:t>:</w:t>
-      </w:r>
-    </w:p>
-    <w:p>
-      <w:r>
-        <w:rPr>
-          <w:b/>
-        </w:rPr>
-        <w:tab/>
-      </w:r>
-      <w:r>
-        <w:t>Ten moduł ma za zadanie obsługę wysyłanych do niego komend(zwykłe String’i podążające za ustaloną konwencją). Moduł parsuje następnie otrzymane komendy i przerabia je na wywołania odpowiednich funkcji z modułu komunikacyjnego. Z początku moduł będzie musiał zająć się tylko prostymi formułami typu.</w:t>
-      </w:r>
-    </w:p>
-    <w:p>
-      <w:r>
-        <w:tab/>
-        <w:t xml:space="preserve">„Poloniex: getTicker” – co zostałoby przetłumaczone na </w:t>
-      </w:r>
-      <w:r>
-        <w:t>Poloniex.do(„getTicker”)</w:t>
-      </w:r>
-    </w:p>
-    <w:p>
-      <w:r>
-        <w:tab/>
-        <w:t>Lecz ostateczna wersja modułu przewiduje funkcjonalności typu:</w:t>
-      </w:r>
-    </w:p>
-    <w:p>
-      <w:pPr>
-        <w:pStyle w:val="ListParagraph"/>
-        <w:numPr>
-          <w:ilvl w:val="0"/>
-          <w:numId w:val="3"/>
-        </w:numPr>
-        <w:rPr>
-          <w:b/>
-        </w:rPr>
-      </w:pPr>
-      <w:r>
-        <w:t>Pętle wywołujące komendy co dany interwał czasu</w:t>
-      </w:r>
-    </w:p>
-    <w:p>
-      <w:pPr>
-        <w:pStyle w:val="ListParagraph"/>
-        <w:numPr>
-          <w:ilvl w:val="0"/>
-          <w:numId w:val="3"/>
-        </w:numPr>
-        <w:rPr>
-          <w:b/>
-        </w:rPr>
-      </w:pPr>
-      <w:r>
-        <w:t>Warunki pozwalające na programowanie prostych botów</w:t>
-      </w:r>
-    </w:p>
-    <w:p>
-      <w:pPr>
-        <w:pStyle w:val="ListParagraph"/>
-        <w:numPr>
-          <w:ilvl w:val="0"/>
-          <w:numId w:val="3"/>
-        </w:numPr>
-        <w:rPr>
-          <w:b/>
-        </w:rPr>
-      </w:pPr>
-      <w:r>
-        <w:t>Wielowątkowość dająca możliwość działania wielu botów jednocześnie</w:t>
-      </w:r>
-    </w:p>
-    <w:p>
-      <w:pPr>
-        <w:ind w:firstLine="708"/>
-      </w:pPr>
-      <w:r>
-        <w:t>Moduł BOT zostaje wywołany na 2 sposoby:</w:t>
-      </w:r>
-    </w:p>
-    <w:p>
-      <w:pPr>
-        <w:pStyle w:val="ListParagraph"/>
-        <w:numPr>
-          <w:ilvl w:val="0"/>
-          <w:numId w:val="4"/>
-        </w:numPr>
-      </w:pPr>
-      <w:r>
-        <w:t>Moduł GUI zleca wykonywani</w:t>
-      </w:r>
-      <w:r>
-        <w:t>e</w:t>
-      </w:r>
-      <w:r>
-        <w:t xml:space="preserve"> zadanych mu komend</w:t>
-      </w:r>
-    </w:p>
-    <w:p>
-      <w:pPr>
-        <w:pStyle w:val="ListParagraph"/>
-        <w:numPr>
-          <w:ilvl w:val="0"/>
-          <w:numId w:val="4"/>
-        </w:numPr>
-      </w:pPr>
-      <w:r>
-        <w:t>Moduł BOT wczytuję pliki TXT z komendami napisanymi przez użytkownika</w:t>
-      </w:r>
-    </w:p>
-    <w:p>
-      <w:pPr>
-        <w:ind w:firstLine="708"/>
-      </w:pPr>
-      <w:r>
-        <w:t>Opcja druga istnieje w celu pozwolenia użytkownikowi na wyjście poza ograniczenia narzucane przez Moduł GUI.</w:t>
-      </w:r>
-    </w:p>
-    <w:p>
-      <w:pPr>
-        <w:ind w:firstLine="708"/>
-      </w:pPr>
-    </w:p>
-    <w:p>
-      <w:pPr>
-        <w:rPr>
-          <w:b/>
-        </w:rPr>
-      </w:pPr>
-      <w:r>
-        <w:tab/>
-      </w:r>
-      <w:r>
-        <w:rPr>
-          <w:b/>
-        </w:rPr>
-        <w:t>Moduł Wizualizacji</w:t>
-      </w:r>
-      <w:r>
-        <w:rPr>
-          <w:b/>
-        </w:rPr>
-        <w:t>:</w:t>
-      </w:r>
-    </w:p>
-    <w:p>
-      <w:r>
-        <w:rPr>
-          <w:b/>
-        </w:rPr>
-        <w:tab/>
-      </w:r>
-      <w:r>
-        <w:t>Część programu zajmująca się tworzeniem odpowiednich wykresów dla odpowiednich danych. Na wejściu przyjmuje obiekty DTO(opisane w module Bazy Danych), odczytuję z nich informację o typie przechowywanych danych a następnie tworzy odpowiedni wykresy dla uzytkownika.</w:t>
-      </w:r>
-    </w:p>
-    <w:p>
-      <w:pPr>
-        <w:tabs>
-          <w:tab w:val="left" w:pos="1140"/>
-        </w:tabs>
-        <w:ind w:firstLine="708"/>
-      </w:pPr>
     </w:p>
     <w:p>
       <w:pPr>
@@ -677,72 +676,29 @@
         <w:tab/>
       </w:r>
       <w:r>
-        <w:t>Następny moduł jest w swojej charakterystyce bardzo podobny do modułu BOT. Moduł Bazy Danych ma za zadanie przetłumaczenie komend wysyłanych przez Moduł GUI oraz Moduł Komunikacji na odpowiednie wywołania funkcji. Tym razem jednak Moduł Bazy Danych sięga do Bazy Danych poprzez zapytania SQL oraz do Modułu Wizuali</w:t>
-      </w:r>
-      <w:r>
-        <w:t>zacji poprzez obiekt DTO.</w:t>
-      </w:r>
-      <w:r>
-        <w:t xml:space="preserve"> Baza danych wykorzystuje SQLite3.</w:t>
+        <w:t>Wykorzystywaną technologią bazy danych jest PostgreSQL. Do obsługi zapytań wykorzystywana jest biblioteka SQLAlchemy. Bardzo miły w obsłudze zestaw narzędzi pozwolił na skuteczne utworzenie interfejsu pozwalającego innym modułom na dostęp do bazy danych.</w:t>
       </w:r>
     </w:p>
     <w:p>
       <w:r>
         <w:tab/>
-        <w:t>Obiekt DTO(Data Transfer Object) jest to wzorzec projektowy potrzebny nam do przesyłania dużych ilości skomplikowanych danych między modułami</w:t>
-      </w:r>
-      <w:r>
-        <w:t>. Służy on nam do zserializowania danych otrzymywanych z giełd. Dzięki temu możemy pobrane informacje łatwo zapisywać w bazie danych a następnie wizualizować.</w:t>
+        <w:t xml:space="preserve">W celu uruchomienia programu wymagana jest baza danych PostgreSQL obecna na komputerze. Baza powinna się nazywać „easycrypto”. Hasło do bazy umieszczamy w pliku „pass.txt”.  Plik należy wcześniej utworzyć w folderze „src/db”. Oczywiście rozwiązanie te jest chwilowe.  </w:t>
       </w:r>
     </w:p>
     <w:p>
       <w:r>
         <w:tab/>
-        <w:t>Moduł Bazy Danych może zostać wykorzystany w 2 sposoby, które zostają przedstawione poniżej:</w:t>
-      </w:r>
-    </w:p>
-    <w:p>
-      <w:pPr>
-        <w:pStyle w:val="ListParagraph"/>
-        <w:numPr>
-          <w:ilvl w:val="0"/>
-          <w:numId w:val="5"/>
-        </w:numPr>
-        <w:rPr>
-          <w:b/>
-        </w:rPr>
-      </w:pPr>
-      <w:r>
-        <w:rPr>
-          <w:b/>
-        </w:rPr>
-        <w:t>Moduł GUI chce wyświetlić informacje z Bazy Danych</w:t>
-      </w:r>
-    </w:p>
-    <w:p>
-      <w:pPr>
-        <w:ind w:left="360"/>
-        <w:sectPr>
-          <w:pgSz w:w="11906" w:h="16838"/>
-          <w:pgMar w:top="1417" w:right="1417" w:bottom="1417" w:left="1417" w:header="708" w:footer="708" w:gutter="0"/>
-          <w:cols w:space="708"/>
-          <w:docGrid w:linePitch="360"/>
-        </w:sectPr>
-      </w:pPr>
-    </w:p>
-    <w:p>
-      <w:pPr>
-        <w:ind w:left="360"/>
-      </w:pPr>
+        <w:t>Poniżej widzimy parę rekordów z tabeli „ticker”.</w:t>
+      </w:r>
       <w:r>
         <w:rPr>
           <w:noProof/>
         </w:rPr>
         <w:drawing>
           <wp:inline distT="0" distB="0" distL="0" distR="0">
-            <wp:extent cx="2623446" cy="933450"/>
-            <wp:effectExtent l="0" t="0" r="5715" b="0"/>
-            <wp:docPr id="13" name="Picture 13"/>
+            <wp:extent cx="6045514" cy="3019425"/>
+            <wp:effectExtent l="0" t="0" r="0" b="0"/>
+            <wp:docPr id="5" name="Picture 5"/>
             <wp:cNvGraphicFramePr>
               <a:graphicFrameLocks xmlns:a="http://schemas.openxmlformats.org/drawingml/2006/main" noChangeAspect="1"/>
             </wp:cNvGraphicFramePr>
@@ -750,7 +706,7 @@
               <a:graphicData uri="http://schemas.openxmlformats.org/drawingml/2006/picture">
                 <pic:pic xmlns:pic="http://schemas.openxmlformats.org/drawingml/2006/picture">
                   <pic:nvPicPr>
-                    <pic:cNvPr id="13" name="Moduł Bazy Danych - GUI.png"/>
+                    <pic:cNvPr id="5" name="db.png"/>
                     <pic:cNvPicPr/>
                   </pic:nvPicPr>
                   <pic:blipFill>
@@ -768,7 +724,7 @@
                   <pic:spPr>
                     <a:xfrm>
                       <a:off x="0" y="0"/>
-                      <a:ext cx="2637726" cy="938531"/>
+                      <a:ext cx="6045914" cy="3019625"/>
                     </a:xfrm>
                     <a:prstGeom prst="rect">
                       <a:avLst/>
@@ -784,19 +740,50 @@
     <w:p>
       <w:pPr>
         <w:spacing w:after="0"/>
-      </w:pPr>
-      <w:r>
-        <w:rPr>
-          <w:b/>
-        </w:rPr>
-        <w:br w:type="column"/>
-      </w:r>
-      <w:r>
-        <w:rPr>
-          <w:b/>
-        </w:rPr>
-        <w:t xml:space="preserve"> </w:t>
-      </w:r>
+        <w:ind w:firstLine="708"/>
+      </w:pPr>
+      <w:r>
+        <w:t>Struktura tabel definiowana jest formatem JSON. W folderze „src/db/data” znajdują się pliki JSON zawierające informacje o podstawowej strukturze tabel. Pliki te są czytane przez DBControl a następnie tworzone są tabele w bazie danych na ich wzór.</w:t>
+      </w:r>
+    </w:p>
+    <w:p>
+      <w:pPr>
+        <w:rPr>
+          <w:b/>
+        </w:rPr>
+      </w:pPr>
+      <w:r>
+        <w:rPr>
+          <w:b/>
+        </w:rPr>
+        <w:br w:type="page"/>
+      </w:r>
+    </w:p>
+    <w:p>
+      <w:pPr>
+        <w:ind w:firstLine="708"/>
+        <w:rPr>
+          <w:b/>
+        </w:rPr>
+      </w:pPr>
+      <w:r>
+        <w:rPr>
+          <w:b/>
+        </w:rPr>
+        <w:lastRenderedPageBreak/>
+        <w:t>Moduł komunikacji</w:t>
+      </w:r>
+      <w:r>
+        <w:rPr>
+          <w:b/>
+        </w:rPr>
+        <w:t>:</w:t>
+      </w:r>
+    </w:p>
+    <w:p>
+      <w:pPr>
+        <w:spacing w:after="0"/>
+      </w:pPr>
       <w:r>
         <w:rPr>
           <w:b/>
@@ -804,266 +791,30 @@
         <w:tab/>
       </w:r>
       <w:r>
-        <w:t>Moduł GUI wysyła komendę „Poloniex showOrderBook”.</w:t>
+        <w:t>Ostatni z modułów wykorzystuje w swoim rdzeniu bibliotekę Twisted. Praca z tym oprogramowaniem okazała się zdecydowanie najprzyjemniejszą częścią pracy. Obecne działanie polega na przyjęciu komendy którą należy wykonać. Następnie, komponowujemy instancje klasy Bot wraz z komunikatorem odpowiadającym protokołowi oraz parserem odpowiadającym giełdzie by ostatecznie pobierać dane z giełd i ewentualnie zapisywać je w bazie danych.</w:t>
       </w:r>
     </w:p>
     <w:p>
       <w:pPr>
         <w:spacing w:after="0"/>
-        <w:ind w:firstLine="708"/>
-      </w:pPr>
-      <w:r>
-        <w:t xml:space="preserve"> Moduł Bazy danych zamienia komendę na database.execute(„ zapytanie sql pobierające odpowiednie dane”).</w:t>
-      </w:r>
-    </w:p>
-    <w:p>
-      <w:pPr>
-        <w:spacing w:after="0"/>
-        <w:ind w:firstLine="708"/>
-      </w:pPr>
-      <w:r>
-        <w:t>Pobrane dane z Bazy Danych tworzą obiekt DTO.</w:t>
-      </w:r>
-    </w:p>
-    <w:p>
-      <w:pPr>
-        <w:spacing w:after="0"/>
-        <w:ind w:firstLine="708"/>
-        <w:sectPr>
-          <w:type w:val="continuous"/>
-          <w:pgSz w:w="11906" w:h="16838"/>
-          <w:pgMar w:top="1417" w:right="1417" w:bottom="1417" w:left="1417" w:header="708" w:footer="708" w:gutter="0"/>
-          <w:cols w:num="2" w:space="708"/>
-          <w:docGrid w:linePitch="360"/>
-        </w:sectPr>
-      </w:pPr>
-      <w:r>
-        <w:t>Obiekt ten jest wysyłany do Modułu Wizualizacji</w:t>
-      </w:r>
-      <w:r>
-        <w:t>.</w:t>
-      </w:r>
-    </w:p>
-    <w:p>
-      <w:pPr>
-        <w:spacing w:after="0"/>
-        <w:ind w:firstLine="708"/>
-      </w:pPr>
+      </w:pPr>
+    </w:p>
+    <w:p>
+      <w:r>
+        <w:tab/>
+        <w:t>Zaimplementowane zostały 3 połączenia z giełdami</w:t>
+      </w:r>
     </w:p>
     <w:p>
       <w:pPr>
         <w:pStyle w:val="ListParagraph"/>
         <w:numPr>
           <w:ilvl w:val="0"/>
-          <w:numId w:val="5"/>
+          <w:numId w:val="9"/>
         </w:numPr>
-        <w:rPr>
-          <w:b/>
-        </w:rPr>
-        <w:sectPr>
-          <w:type w:val="continuous"/>
-          <w:pgSz w:w="11906" w:h="16838"/>
-          <w:pgMar w:top="1417" w:right="1417" w:bottom="1417" w:left="1417" w:header="708" w:footer="708" w:gutter="0"/>
-          <w:cols w:space="708"/>
-          <w:docGrid w:linePitch="360"/>
-        </w:sectPr>
-      </w:pPr>
-      <w:r>
-        <w:rPr>
-          <w:b/>
-        </w:rPr>
-        <w:t xml:space="preserve">Moduł </w:t>
-      </w:r>
-      <w:r>
-        <w:rPr>
-          <w:b/>
-        </w:rPr>
-        <w:t xml:space="preserve">Komunikacji </w:t>
-      </w:r>
-      <w:r>
-        <w:rPr>
-          <w:b/>
-        </w:rPr>
-        <w:t xml:space="preserve">chce </w:t>
-      </w:r>
-      <w:r>
-        <w:rPr>
-          <w:b/>
-        </w:rPr>
-        <w:t>zapisać informacje do</w:t>
-      </w:r>
-      <w:r>
-        <w:rPr>
-          <w:b/>
-        </w:rPr>
-        <w:t xml:space="preserve"> Bazy Danych</w:t>
-      </w:r>
-    </w:p>
-    <w:p>
-      <w:pPr>
-        <w:ind w:left="360"/>
-        <w:rPr>
-          <w:b/>
-        </w:rPr>
-      </w:pPr>
-    </w:p>
-    <w:p>
-      <w:pPr>
-        <w:ind w:firstLine="708"/>
-      </w:pPr>
-      <w:r>
-        <w:rPr>
-          <w:noProof/>
-        </w:rPr>
-        <w:drawing>
-          <wp:inline distT="0" distB="0" distL="0" distR="0">
-            <wp:extent cx="2027088" cy="1143000"/>
-            <wp:effectExtent l="0" t="0" r="0" b="0"/>
-            <wp:docPr id="14" name="Picture 14"/>
-            <wp:cNvGraphicFramePr>
-              <a:graphicFrameLocks xmlns:a="http://schemas.openxmlformats.org/drawingml/2006/main" noChangeAspect="1"/>
-            </wp:cNvGraphicFramePr>
-            <a:graphic xmlns:a="http://schemas.openxmlformats.org/drawingml/2006/main">
-              <a:graphicData uri="http://schemas.openxmlformats.org/drawingml/2006/picture">
-                <pic:pic xmlns:pic="http://schemas.openxmlformats.org/drawingml/2006/picture">
-                  <pic:nvPicPr>
-                    <pic:cNvPr id="14" name="Moduł Bazy Danych - Komunikacja.png"/>
-                    <pic:cNvPicPr/>
-                  </pic:nvPicPr>
-                  <pic:blipFill>
-                    <a:blip r:embed="rId11">
-                      <a:extLst>
-                        <a:ext uri="{28A0092B-C50C-407E-A947-70E740481C1C}">
-                          <a14:useLocalDpi xmlns:a14="http://schemas.microsoft.com/office/drawing/2010/main" val="0"/>
-                        </a:ext>
-                      </a:extLst>
-                    </a:blip>
-                    <a:stretch>
-                      <a:fillRect/>
-                    </a:stretch>
-                  </pic:blipFill>
-                  <pic:spPr>
-                    <a:xfrm>
-                      <a:off x="0" y="0"/>
-                      <a:ext cx="2118684" cy="1194647"/>
-                    </a:xfrm>
-                    <a:prstGeom prst="rect">
-                      <a:avLst/>
-                    </a:prstGeom>
-                  </pic:spPr>
-                </pic:pic>
-              </a:graphicData>
-            </a:graphic>
-          </wp:inline>
-        </w:drawing>
-      </w:r>
-    </w:p>
-    <w:p>
-      <w:pPr>
-        <w:spacing w:after="0"/>
-        <w:ind w:firstLine="708"/>
-      </w:pPr>
-      <w:r>
-        <w:rPr>
-          <w:b/>
-        </w:rPr>
-        <w:br w:type="column"/>
-      </w:r>
-      <w:r>
-        <w:t xml:space="preserve">Moduł </w:t>
-      </w:r>
-      <w:r>
-        <w:t xml:space="preserve">Komunikacji </w:t>
-      </w:r>
-      <w:r>
-        <w:t xml:space="preserve">wysyła </w:t>
-      </w:r>
-      <w:r>
-        <w:t>obiekt DTO zawierający dane pobrane z giełdy.</w:t>
-      </w:r>
-    </w:p>
-    <w:p>
-      <w:pPr>
-        <w:ind w:firstLine="708"/>
-        <w:sectPr>
-          <w:type w:val="continuous"/>
-          <w:pgSz w:w="11906" w:h="16838"/>
-          <w:pgMar w:top="1417" w:right="1417" w:bottom="1417" w:left="1417" w:header="708" w:footer="708" w:gutter="0"/>
-          <w:cols w:num="2" w:space="708"/>
-          <w:docGrid w:linePitch="360"/>
-        </w:sectPr>
-      </w:pPr>
-      <w:r>
-        <w:t>Moduł Bazy Danych dowiaduje się z obiektu DTO  jakie rodzaje danych są w nim przechowywane i wykorzystuje tą informację do  umieszczenia owych danych w odpowiednich tabelach.</w:t>
-      </w:r>
-    </w:p>
-    <w:p>
-      <w:pPr>
-        <w:spacing w:after="0"/>
-        <w:ind w:firstLine="708"/>
-        <w:rPr>
-          <w:b/>
-        </w:rPr>
-      </w:pPr>
-    </w:p>
-    <w:p>
-      <w:pPr>
-        <w:rPr>
-          <w:b/>
-        </w:rPr>
-      </w:pPr>
-      <w:r>
-        <w:rPr>
-          <w:b/>
-        </w:rPr>
-        <w:br w:type="page"/>
-      </w:r>
-    </w:p>
-    <w:p>
-      <w:pPr>
-        <w:ind w:firstLine="708"/>
-        <w:rPr>
-          <w:b/>
-        </w:rPr>
-      </w:pPr>
-      <w:r>
-        <w:rPr>
-          <w:b/>
-        </w:rPr>
-        <w:lastRenderedPageBreak/>
-        <w:t>Moduł komunikacji</w:t>
-      </w:r>
-      <w:r>
-        <w:rPr>
-          <w:b/>
-        </w:rPr>
-        <w:t>:</w:t>
-      </w:r>
-    </w:p>
-    <w:p>
-      <w:r>
-        <w:rPr>
-          <w:b/>
-        </w:rPr>
-        <w:tab/>
-      </w:r>
-      <w:r>
-        <w:t>Zadaniem tego elementu jest hermetyzacja procesu komunikacji z giełdami.</w:t>
-      </w:r>
-      <w:r>
-        <w:t xml:space="preserve"> </w:t>
-      </w:r>
-      <w:r>
-        <w:t xml:space="preserve">Bardzo ważne jest zaprojektowanie tego modułu w taki sposób by dodawanie nowej giełdy wiązało się z jak najmniejszą ilością kodu. Dlatego wyodrębniamy części zmieniające się w każdej giełdzie i przedstawiamy </w:t>
-      </w:r>
-      <w:r>
-        <w:t>metodę</w:t>
-      </w:r>
-      <w:r>
-        <w:t xml:space="preserve"> najlepiej hermetyzujące daną część</w:t>
-      </w:r>
-      <w:r>
-        <w:t>.</w:t>
+      </w:pPr>
+      <w:r>
+        <w:t>Poloniex REST – pozwala na periodyczne pobieranie wartości danej pary walut z giełdy.</w:t>
       </w:r>
     </w:p>
     <w:p>
@@ -1071,11 +822,11 @@
         <w:pStyle w:val="ListParagraph"/>
         <w:numPr>
           <w:ilvl w:val="0"/>
-          <w:numId w:val="6"/>
+          <w:numId w:val="9"/>
         </w:numPr>
       </w:pPr>
       <w:r>
-        <w:t>Różne protokoły – API giełd wykorzystują często inne protokoły niż REST, dlatego dla każdego protokołu tworzymy klasę zajmującą się tylko danym protokołem. Klasa ta powinna przyjmować na wejście tylko adres i parametry zapytań dla danego protokołu. Dzięki temu 2 giełdy wykorzystujące ten sam protokół mogą wykorzystać dokładnie tą samą klasę.</w:t>
+        <w:t>Bittrex REST – pozwala pobrać dane na temat par walut dostępnych na giełdzie.</w:t>
       </w:r>
     </w:p>
     <w:p>
@@ -1083,108 +834,34 @@
         <w:pStyle w:val="ListParagraph"/>
         <w:numPr>
           <w:ilvl w:val="0"/>
-          <w:numId w:val="6"/>
+          <w:numId w:val="9"/>
         </w:numPr>
       </w:pPr>
       <w:r>
-        <w:t>Różne formaty zwracanych danych – Każda giełd</w:t>
-      </w:r>
-      <w:r>
-        <w:t>a zwraca nam informację w trochę</w:t>
+        <w:t>Poloniex WAMP – wykorzystujący bibliotekę Autobahn, powinien dawać nam możliwości pobierania tych samych danych co REST’owy odpowiednik.</w:t>
       </w:r>
       <w:bookmarkStart w:id="0" w:name="_GoBack"/>
       <w:bookmarkEnd w:id="0"/>
-      <w:r>
-        <w:t xml:space="preserve"> innym formacie. Niestety, tej charakterystyki nie da się zgeneralizować i klasa odpowiadająca za daną giełdę powinna posiadać własny parser, który otrzymane dane zapisuje do wystandaryzowanego DTO.</w:t>
-      </w:r>
-    </w:p>
-    <w:p>
-      <w:pPr>
-        <w:pStyle w:val="ListParagraph"/>
-        <w:numPr>
-          <w:ilvl w:val="0"/>
-          <w:numId w:val="6"/>
-        </w:numPr>
-      </w:pPr>
-      <w:r>
-        <w:t>Różne adresy i parametry – Istotną cechą rózniącą się między giełdami są także adresy zapytań do API. Ten problem rozwiązujemy poprzez ręczne wprowadzanie tych adresów do bazy danych. Następnie podczas używania Modułu GUI adresy te są automatycznie pobierane i przesyłane do Modułu Komunikacji</w:t>
-      </w:r>
-    </w:p>
-    <w:p>
-      <w:pPr>
+    </w:p>
+    <w:p>
+      <w:pPr>
+        <w:spacing w:after="0"/>
         <w:ind w:firstLine="708"/>
       </w:pPr>
       <w:r>
-        <w:t>Podsumowując, w celu skomunikowania się z daną giełdą tworzony jest obiekt, który w diagramie poniżej nazywa się „łącznik”.</w:t>
-      </w:r>
-      <w:r>
-        <w:t xml:space="preserve"> Dany łącznik tworzony jest przez klasę zarządzającą, która podejmuje pierwszy kontakt z Modułem BOT.</w:t>
+        <w:t>Przy próbie implementacji protokołu WAMP ujawnił się duży problem. Zarówno Twisted jak i PyQT korzytają pętli zdarzeń jako rdzenia działania. Niestety by obie biblioteki działały jednocześnie wymagana jest obejście tego problemu. Podjęta została próba wykorzystania biblioteki pyqt5reactor. Biblioteka spełnia swoją rolę dla połączenia REST. Niestety, Autobahn nie trawi tej mieszanki i nie pozwala nam na użycie protokołu WAMP.</w:t>
+      </w:r>
+    </w:p>
+    <w:p>
+      <w:r>
+        <w:tab/>
+        <w:t>Problem ten z pewnością jest również rozwiązywalny. Niestety, jest również czasochłonny.</w:t>
       </w:r>
     </w:p>
     <w:p>
       <w:pPr>
         <w:ind w:left="708"/>
       </w:pPr>
-      <w:r>
-        <w:rPr>
-          <w:noProof/>
-        </w:rPr>
-        <w:drawing>
-          <wp:anchor distT="0" distB="0" distL="114300" distR="114300" simplePos="0" relativeHeight="251658240" behindDoc="0" locked="0" layoutInCell="1" allowOverlap="1">
-            <wp:simplePos x="0" y="0"/>
-            <wp:positionH relativeFrom="column">
-              <wp:posOffset>167005</wp:posOffset>
-            </wp:positionH>
-            <wp:positionV relativeFrom="paragraph">
-              <wp:posOffset>382270</wp:posOffset>
-            </wp:positionV>
-            <wp:extent cx="5760720" cy="3387090"/>
-            <wp:effectExtent l="0" t="0" r="0" b="3810"/>
-            <wp:wrapNone/>
-            <wp:docPr id="15" name="Picture 15"/>
-            <wp:cNvGraphicFramePr>
-              <a:graphicFrameLocks xmlns:a="http://schemas.openxmlformats.org/drawingml/2006/main" noChangeAspect="1"/>
-            </wp:cNvGraphicFramePr>
-            <a:graphic xmlns:a="http://schemas.openxmlformats.org/drawingml/2006/main">
-              <a:graphicData uri="http://schemas.openxmlformats.org/drawingml/2006/picture">
-                <pic:pic xmlns:pic="http://schemas.openxmlformats.org/drawingml/2006/picture">
-                  <pic:nvPicPr>
-                    <pic:cNvPr id="15" name="Moduł Komunikacji.png"/>
-                    <pic:cNvPicPr/>
-                  </pic:nvPicPr>
-                  <pic:blipFill>
-                    <a:blip r:embed="rId12">
-                      <a:extLst>
-                        <a:ext uri="{28A0092B-C50C-407E-A947-70E740481C1C}">
-                          <a14:useLocalDpi xmlns:a14="http://schemas.microsoft.com/office/drawing/2010/main" val="0"/>
-                        </a:ext>
-                      </a:extLst>
-                    </a:blip>
-                    <a:stretch>
-                      <a:fillRect/>
-                    </a:stretch>
-                  </pic:blipFill>
-                  <pic:spPr>
-                    <a:xfrm>
-                      <a:off x="0" y="0"/>
-                      <a:ext cx="5760720" cy="3387090"/>
-                    </a:xfrm>
-                    <a:prstGeom prst="rect">
-                      <a:avLst/>
-                    </a:prstGeom>
-                  </pic:spPr>
-                </pic:pic>
-              </a:graphicData>
-            </a:graphic>
-            <wp14:sizeRelH relativeFrom="page">
-              <wp14:pctWidth>0</wp14:pctWidth>
-            </wp14:sizeRelH>
-            <wp14:sizeRelV relativeFrom="page">
-              <wp14:pctHeight>0</wp14:pctHeight>
-            </wp14:sizeRelV>
-          </wp:anchor>
-        </w:drawing>
-      </w:r>
     </w:p>
     <w:p/>
     <w:p/>
@@ -1232,230 +909,20 @@
         </w:numPr>
         <w:spacing w:after="240"/>
         <w:rPr>
-          <w:color w:val="auto"/>
-        </w:rPr>
-      </w:pPr>
-      <w:r>
-        <w:rPr>
-          <w:color w:val="auto"/>
-        </w:rPr>
-        <w:t>Zapis obecnej wartości pary walut w bazie danych dla jednej giełdy</w:t>
-      </w:r>
-      <w:r>
-        <w:rPr>
-          <w:color w:val="auto"/>
-        </w:rPr>
-        <w:t>.</w:t>
-      </w:r>
-      <w:r>
-        <w:rPr>
-          <w:color w:val="auto"/>
+          <w:color w:val="538135" w:themeColor="accent6" w:themeShade="BF"/>
+        </w:rPr>
+      </w:pPr>
+      <w:r>
+        <w:rPr>
+          <w:color w:val="538135" w:themeColor="accent6" w:themeShade="BF"/>
+        </w:rPr>
+        <w:t>Zapis obecnej wartości pary walut w bazie danych dla jednej giełdy.</w:t>
+      </w:r>
+      <w:r>
+        <w:rPr>
+          <w:color w:val="538135" w:themeColor="accent6" w:themeShade="BF"/>
         </w:rPr>
         <w:t xml:space="preserve"> </w:t>
-      </w:r>
-    </w:p>
-    <w:p>
-      <w:pPr>
-        <w:ind w:left="360" w:firstLine="348"/>
-      </w:pPr>
-      <w:r>
-        <w:t>Pierwsza częśc wymagać będzie zaimplementowani</w:t>
-      </w:r>
-      <w:r>
-        <w:t>a</w:t>
-      </w:r>
-      <w:r>
-        <w:t xml:space="preserve"> rdzenia wszystkich modułów, oprócz modułu wizualizacyjnego</w:t>
-      </w:r>
-      <w:r>
-        <w:t>. Pierwszą giełdą będzie „Poloniex” wykorzystujący protokół WAMP będący podprotokołem WebSocket’a . W celu zdobycia informacji o aktualnej cenie zasubskrybujemy „ticker” i będziemy wyszukiwać pary walut podanych w parametrze „market”</w:t>
-      </w:r>
-      <w:r>
-        <w:t>.</w:t>
-      </w:r>
-    </w:p>
-    <w:p>
-      <w:pPr>
-        <w:ind w:left="360" w:firstLine="348"/>
-        <w:sectPr>
-          <w:type w:val="continuous"/>
-          <w:pgSz w:w="11906" w:h="16838"/>
-          <w:pgMar w:top="1417" w:right="1417" w:bottom="1417" w:left="1417" w:header="708" w:footer="708" w:gutter="0"/>
-          <w:cols w:space="708"/>
-          <w:docGrid w:linePitch="360"/>
-        </w:sectPr>
-      </w:pPr>
-    </w:p>
-    <w:p>
-      <w:pPr>
-        <w:ind w:left="360" w:firstLine="348"/>
-      </w:pPr>
-      <w:r>
-        <w:rPr>
-          <w:noProof/>
-        </w:rPr>
-        <w:drawing>
-          <wp:anchor distT="0" distB="0" distL="114300" distR="114300" simplePos="0" relativeHeight="251659264" behindDoc="0" locked="0" layoutInCell="1" allowOverlap="1">
-            <wp:simplePos x="0" y="0"/>
-            <wp:positionH relativeFrom="column">
-              <wp:posOffset>3157220</wp:posOffset>
-            </wp:positionH>
-            <wp:positionV relativeFrom="paragraph">
-              <wp:posOffset>17145</wp:posOffset>
-            </wp:positionV>
-            <wp:extent cx="1647825" cy="2277621"/>
-            <wp:effectExtent l="0" t="0" r="0" b="8890"/>
-            <wp:wrapNone/>
-            <wp:docPr id="17" name="Picture 17"/>
-            <wp:cNvGraphicFramePr>
-              <a:graphicFrameLocks xmlns:a="http://schemas.openxmlformats.org/drawingml/2006/main" noChangeAspect="1"/>
-            </wp:cNvGraphicFramePr>
-            <a:graphic xmlns:a="http://schemas.openxmlformats.org/drawingml/2006/main">
-              <a:graphicData uri="http://schemas.openxmlformats.org/drawingml/2006/picture">
-                <pic:pic xmlns:pic="http://schemas.openxmlformats.org/drawingml/2006/picture">
-                  <pic:nvPicPr>
-                    <pic:cNvPr id="17" name="DTO.png"/>
-                    <pic:cNvPicPr/>
-                  </pic:nvPicPr>
-                  <pic:blipFill>
-                    <a:blip r:embed="rId13">
-                      <a:extLst>
-                        <a:ext uri="{28A0092B-C50C-407E-A947-70E740481C1C}">
-                          <a14:useLocalDpi xmlns:a14="http://schemas.microsoft.com/office/drawing/2010/main" val="0"/>
-                        </a:ext>
-                      </a:extLst>
-                    </a:blip>
-                    <a:stretch>
-                      <a:fillRect/>
-                    </a:stretch>
-                  </pic:blipFill>
-                  <pic:spPr>
-                    <a:xfrm>
-                      <a:off x="0" y="0"/>
-                      <a:ext cx="1647825" cy="2277621"/>
-                    </a:xfrm>
-                    <a:prstGeom prst="rect">
-                      <a:avLst/>
-                    </a:prstGeom>
-                  </pic:spPr>
-                </pic:pic>
-              </a:graphicData>
-            </a:graphic>
-            <wp14:sizeRelH relativeFrom="page">
-              <wp14:pctWidth>0</wp14:pctWidth>
-            </wp14:sizeRelH>
-            <wp14:sizeRelV relativeFrom="page">
-              <wp14:pctHeight>0</wp14:pctHeight>
-            </wp14:sizeRelV>
-          </wp:anchor>
-        </w:drawing>
-      </w:r>
-      <w:r>
-        <w:t>Dane pobrane zapiszemy do obiektu DTO przedstawionego obok.</w:t>
-      </w:r>
-      <w:r>
-        <w:br w:type="column"/>
-      </w:r>
-    </w:p>
-    <w:p>
-      <w:pPr>
-        <w:ind w:left="360" w:firstLine="348"/>
-      </w:pPr>
-    </w:p>
-    <w:p>
-      <w:pPr>
-        <w:ind w:left="360" w:firstLine="348"/>
-      </w:pPr>
-    </w:p>
-    <w:p>
-      <w:pPr>
-        <w:ind w:left="360" w:firstLine="348"/>
-      </w:pPr>
-    </w:p>
-    <w:p>
-      <w:pPr>
-        <w:ind w:left="360" w:firstLine="348"/>
-      </w:pPr>
-    </w:p>
-    <w:p>
-      <w:pPr>
-        <w:ind w:left="360" w:firstLine="348"/>
-      </w:pPr>
-    </w:p>
-    <w:p>
-      <w:pPr>
-        <w:ind w:left="360" w:firstLine="348"/>
-      </w:pPr>
-    </w:p>
-    <w:p>
-      <w:pPr>
-        <w:ind w:left="360" w:firstLine="348"/>
-        <w:sectPr>
-          <w:type w:val="continuous"/>
-          <w:pgSz w:w="11906" w:h="16838"/>
-          <w:pgMar w:top="1417" w:right="1417" w:bottom="1417" w:left="1417" w:header="708" w:footer="708" w:gutter="0"/>
-          <w:cols w:num="2" w:space="708"/>
-          <w:docGrid w:linePitch="360"/>
-        </w:sectPr>
-      </w:pPr>
-    </w:p>
-    <w:p>
-      <w:pPr>
-        <w:ind w:left="360" w:firstLine="348"/>
-      </w:pPr>
-    </w:p>
-    <w:p>
-      <w:pPr>
-        <w:ind w:left="360" w:firstLine="348"/>
-      </w:pPr>
-      <w:r>
-        <w:t>Gotowy obiekt DTO prześlemy do Modułu Bazy Danych i tam umieścimy go do samej Bazy Danych, która będzie wyglądać następująco.</w:t>
-      </w:r>
-      <w:r>
-        <w:rPr>
-          <w:noProof/>
-        </w:rPr>
-        <w:drawing>
-          <wp:inline distT="0" distB="0" distL="0" distR="0">
-            <wp:extent cx="5760720" cy="3355975"/>
-            <wp:effectExtent l="0" t="0" r="0" b="0"/>
-            <wp:docPr id="18" name="Picture 18"/>
-            <wp:cNvGraphicFramePr>
-              <a:graphicFrameLocks xmlns:a="http://schemas.openxmlformats.org/drawingml/2006/main" noChangeAspect="1"/>
-            </wp:cNvGraphicFramePr>
-            <a:graphic xmlns:a="http://schemas.openxmlformats.org/drawingml/2006/main">
-              <a:graphicData uri="http://schemas.openxmlformats.org/drawingml/2006/picture">
-                <pic:pic xmlns:pic="http://schemas.openxmlformats.org/drawingml/2006/picture">
-                  <pic:nvPicPr>
-                    <pic:cNvPr id="18" name="Baza Danych1.png"/>
-                    <pic:cNvPicPr/>
-                  </pic:nvPicPr>
-                  <pic:blipFill>
-                    <a:blip r:embed="rId14">
-                      <a:extLst>
-                        <a:ext uri="{28A0092B-C50C-407E-A947-70E740481C1C}">
-                          <a14:useLocalDpi xmlns:a14="http://schemas.microsoft.com/office/drawing/2010/main" val="0"/>
-                        </a:ext>
-                      </a:extLst>
-                    </a:blip>
-                    <a:stretch>
-                      <a:fillRect/>
-                    </a:stretch>
-                  </pic:blipFill>
-                  <pic:spPr>
-                    <a:xfrm>
-                      <a:off x="0" y="0"/>
-                      <a:ext cx="5760720" cy="3355975"/>
-                    </a:xfrm>
-                    <a:prstGeom prst="rect">
-                      <a:avLst/>
-                    </a:prstGeom>
-                  </pic:spPr>
-                </pic:pic>
-              </a:graphicData>
-            </a:graphic>
-          </wp:inline>
-        </w:drawing>
       </w:r>
     </w:p>
     <w:p>
@@ -1466,31 +933,30 @@
           <w:numId w:val="8"/>
         </w:numPr>
         <w:rPr>
-          <w:color w:val="auto"/>
-        </w:rPr>
-      </w:pPr>
-      <w:r>
-        <w:rPr>
-          <w:color w:val="auto"/>
-        </w:rPr>
-        <w:lastRenderedPageBreak/>
+          <w:color w:val="538135" w:themeColor="accent6" w:themeShade="BF"/>
+        </w:rPr>
+      </w:pPr>
+      <w:r>
+        <w:rPr>
+          <w:color w:val="538135" w:themeColor="accent6" w:themeShade="BF"/>
+        </w:rPr>
         <w:t>Możliwość zapis</w:t>
       </w:r>
       <w:r>
         <w:rPr>
-          <w:color w:val="auto"/>
+          <w:color w:val="538135" w:themeColor="accent6" w:themeShade="BF"/>
         </w:rPr>
         <w:t>ywania</w:t>
       </w:r>
       <w:r>
         <w:rPr>
-          <w:color w:val="auto"/>
+          <w:color w:val="538135" w:themeColor="accent6" w:themeShade="BF"/>
         </w:rPr>
         <w:t xml:space="preserve"> obecnej wartości pary walut przez cały dzień</w:t>
       </w:r>
       <w:r>
         <w:rPr>
-          <w:color w:val="auto"/>
+          <w:color w:val="538135" w:themeColor="accent6" w:themeShade="BF"/>
         </w:rPr>
         <w:t xml:space="preserve"> i wizualizacja tej wartości w postaci wykresu.</w:t>
       </w:r>
@@ -1503,28 +969,25 @@
           <w:numId w:val="8"/>
         </w:numPr>
         <w:rPr>
-          <w:color w:val="auto"/>
-        </w:rPr>
-      </w:pPr>
-      <w:r>
-        <w:rPr>
-          <w:color w:val="auto"/>
+          <w:color w:val="FFC000"/>
+        </w:rPr>
+      </w:pPr>
+      <w:r>
+        <w:rPr>
+          <w:color w:val="FFC000"/>
         </w:rPr>
         <w:t>Dołączenie dwóch kolejnych</w:t>
       </w:r>
       <w:r>
         <w:rPr>
-          <w:color w:val="auto"/>
-        </w:rPr>
-        <w:t xml:space="preserve"> giełd</w:t>
-      </w:r>
-      <w:r>
-        <w:rPr>
-          <w:color w:val="auto"/>
-        </w:rPr>
-        <w:t>.</w:t>
-      </w:r>
-      <w:r>
+          <w:color w:val="FFC000"/>
+        </w:rPr>
+        <w:t xml:space="preserve"> giełd.</w:t>
+      </w:r>
+      <w:r>
+        <w:rPr>
+          <w:color w:val="FFC000"/>
+        </w:rPr>
         <w:t xml:space="preserve"> </w:t>
       </w:r>
     </w:p>
@@ -1536,12 +999,12 @@
           <w:numId w:val="8"/>
         </w:numPr>
         <w:rPr>
-          <w:color w:val="auto"/>
-        </w:rPr>
-      </w:pPr>
-      <w:r>
-        <w:rPr>
-          <w:color w:val="auto"/>
+          <w:color w:val="FF0000"/>
+        </w:rPr>
+      </w:pPr>
+      <w:r>
+        <w:rPr>
+          <w:color w:val="FF0000"/>
         </w:rPr>
         <w:t>Zaimplementowanie wszystkich ważniejszych danych możliwych do pobrania z giełdy</w:t>
       </w:r>
@@ -1553,18 +1016,15 @@
           <w:ilvl w:val="0"/>
           <w:numId w:val="8"/>
         </w:numPr>
-      </w:pPr>
-      <w:r>
-        <w:rPr>
-          <w:color w:val="auto"/>
-        </w:rPr>
-        <w:t>Możliwość zdalnego handlowania na giełdzie</w:t>
-      </w:r>
-      <w:r>
-        <w:rPr>
-          <w:color w:val="auto"/>
-        </w:rPr>
-        <w:t>.</w:t>
+        <w:rPr>
+          <w:color w:val="FF0000"/>
+        </w:rPr>
+      </w:pPr>
+      <w:r>
+        <w:rPr>
+          <w:color w:val="FF0000"/>
+        </w:rPr>
+        <w:t>Możliwość zdalnego handlowania na giełdzie.</w:t>
       </w:r>
     </w:p>
     <w:p>
@@ -1575,17 +1035,54 @@
           <w:numId w:val="8"/>
         </w:numPr>
         <w:rPr>
-          <w:color w:val="auto"/>
-        </w:rPr>
-      </w:pPr>
-      <w:r>
-        <w:rPr>
-          <w:color w:val="auto"/>
+          <w:color w:val="FF0000"/>
+        </w:rPr>
+      </w:pPr>
+      <w:r>
+        <w:rPr>
+          <w:color w:val="FF0000"/>
         </w:rPr>
         <w:t>Prosty bot przyjmujący strategię średnich kroczących.</w:t>
       </w:r>
     </w:p>
     <w:p/>
+    <w:p>
+      <w:r>
+        <w:t xml:space="preserve">Powyżej zaznaczone zostały fazy </w:t>
+      </w:r>
+      <w:r>
+        <w:rPr>
+          <w:color w:val="538135" w:themeColor="accent6" w:themeShade="BF"/>
+        </w:rPr>
+        <w:t>zaimplementowane</w:t>
+      </w:r>
+      <w:r>
+        <w:t xml:space="preserve">, </w:t>
+      </w:r>
+      <w:r>
+        <w:rPr>
+          <w:color w:val="FFC000"/>
+        </w:rPr>
+        <w:t>częsciowo zaimplementowane</w:t>
+      </w:r>
+      <w:r>
+        <w:t xml:space="preserve"> i </w:t>
+      </w:r>
+      <w:r>
+        <w:rPr>
+          <w:color w:val="FF0000"/>
+        </w:rPr>
+        <w:t>nieruszone</w:t>
+      </w:r>
+      <w:r>
+        <w:t>.</w:t>
+      </w:r>
+    </w:p>
+    <w:p>
+      <w:r>
+        <w:t>Obecny kurs działań przewiduje powstrzymanie się przed implementacją kolejnych funkcjonalności. Znacznie ważniejszą rzeczą jest naprawa wszelkich błędów oraz napisanie testów pokrywających większość programu.</w:t>
+      </w:r>
+    </w:p>
     <w:sectPr>
       <w:type w:val="continuous"/>
       <w:pgSz w:w="11906" w:h="16838"/>
@@ -1965,6 +1462,119 @@
     </w:lvl>
   </w:abstractNum>
   <w:abstractNum w:abstractNumId="3" w15:restartNumberingAfterBreak="0">
+    <w:nsid w:val="48C27A80"/>
+    <w:multiLevelType w:val="hybridMultilevel"/>
+    <w:tmpl w:val="BA7A5288"/>
+    <w:lvl w:ilvl="0" w:tplc="04150001">
+      <w:start w:val="1"/>
+      <w:numFmt w:val="bullet"/>
+      <w:lvlText w:val=""/>
+      <w:lvlJc w:val="left"/>
+      <w:pPr>
+        <w:ind w:left="720" w:hanging="360"/>
+      </w:pPr>
+      <w:rPr>
+        <w:rFonts w:ascii="Symbol" w:hAnsi="Symbol" w:hint="default"/>
+      </w:rPr>
+    </w:lvl>
+    <w:lvl w:ilvl="1" w:tplc="04150003" w:tentative="1">
+      <w:start w:val="1"/>
+      <w:numFmt w:val="bullet"/>
+      <w:lvlText w:val="o"/>
+      <w:lvlJc w:val="left"/>
+      <w:pPr>
+        <w:ind w:left="1440" w:hanging="360"/>
+      </w:pPr>
+      <w:rPr>
+        <w:rFonts w:ascii="Courier New" w:hAnsi="Courier New" w:cs="Courier New" w:hint="default"/>
+      </w:rPr>
+    </w:lvl>
+    <w:lvl w:ilvl="2" w:tplc="04150005" w:tentative="1">
+      <w:start w:val="1"/>
+      <w:numFmt w:val="bullet"/>
+      <w:lvlText w:val=""/>
+      <w:lvlJc w:val="left"/>
+      <w:pPr>
+        <w:ind w:left="2160" w:hanging="360"/>
+      </w:pPr>
+      <w:rPr>
+        <w:rFonts w:ascii="Wingdings" w:hAnsi="Wingdings" w:hint="default"/>
+      </w:rPr>
+    </w:lvl>
+    <w:lvl w:ilvl="3" w:tplc="04150001" w:tentative="1">
+      <w:start w:val="1"/>
+      <w:numFmt w:val="bullet"/>
+      <w:lvlText w:val=""/>
+      <w:lvlJc w:val="left"/>
+      <w:pPr>
+        <w:ind w:left="2880" w:hanging="360"/>
+      </w:pPr>
+      <w:rPr>
+        <w:rFonts w:ascii="Symbol" w:hAnsi="Symbol" w:hint="default"/>
+      </w:rPr>
+    </w:lvl>
+    <w:lvl w:ilvl="4" w:tplc="04150003" w:tentative="1">
+      <w:start w:val="1"/>
+      <w:numFmt w:val="bullet"/>
+      <w:lvlText w:val="o"/>
+      <w:lvlJc w:val="left"/>
+      <w:pPr>
+        <w:ind w:left="3600" w:hanging="360"/>
+      </w:pPr>
+      <w:rPr>
+        <w:rFonts w:ascii="Courier New" w:hAnsi="Courier New" w:cs="Courier New" w:hint="default"/>
+      </w:rPr>
+    </w:lvl>
+    <w:lvl w:ilvl="5" w:tplc="04150005" w:tentative="1">
+      <w:start w:val="1"/>
+      <w:numFmt w:val="bullet"/>
+      <w:lvlText w:val=""/>
+      <w:lvlJc w:val="left"/>
+      <w:pPr>
+        <w:ind w:left="4320" w:hanging="360"/>
+      </w:pPr>
+      <w:rPr>
+        <w:rFonts w:ascii="Wingdings" w:hAnsi="Wingdings" w:hint="default"/>
+      </w:rPr>
+    </w:lvl>
+    <w:lvl w:ilvl="6" w:tplc="04150001" w:tentative="1">
+      <w:start w:val="1"/>
+      <w:numFmt w:val="bullet"/>
+      <w:lvlText w:val=""/>
+      <w:lvlJc w:val="left"/>
+      <w:pPr>
+        <w:ind w:left="5040" w:hanging="360"/>
+      </w:pPr>
+      <w:rPr>
+        <w:rFonts w:ascii="Symbol" w:hAnsi="Symbol" w:hint="default"/>
+      </w:rPr>
+    </w:lvl>
+    <w:lvl w:ilvl="7" w:tplc="04150003" w:tentative="1">
+      <w:start w:val="1"/>
+      <w:numFmt w:val="bullet"/>
+      <w:lvlText w:val="o"/>
+      <w:lvlJc w:val="left"/>
+      <w:pPr>
+        <w:ind w:left="5760" w:hanging="360"/>
+      </w:pPr>
+      <w:rPr>
+        <w:rFonts w:ascii="Courier New" w:hAnsi="Courier New" w:cs="Courier New" w:hint="default"/>
+      </w:rPr>
+    </w:lvl>
+    <w:lvl w:ilvl="8" w:tplc="04150005" w:tentative="1">
+      <w:start w:val="1"/>
+      <w:numFmt w:val="bullet"/>
+      <w:lvlText w:val=""/>
+      <w:lvlJc w:val="left"/>
+      <w:pPr>
+        <w:ind w:left="6480" w:hanging="360"/>
+      </w:pPr>
+      <w:rPr>
+        <w:rFonts w:ascii="Wingdings" w:hAnsi="Wingdings" w:hint="default"/>
+      </w:rPr>
+    </w:lvl>
+  </w:abstractNum>
+  <w:abstractNum w:abstractNumId="4" w15:restartNumberingAfterBreak="0">
     <w:nsid w:val="493F3C25"/>
     <w:multiLevelType w:val="hybridMultilevel"/>
     <w:tmpl w:val="18B07468"/>
@@ -2077,7 +1687,7 @@
       </w:rPr>
     </w:lvl>
   </w:abstractNum>
-  <w:abstractNum w:abstractNumId="4" w15:restartNumberingAfterBreak="0">
+  <w:abstractNum w:abstractNumId="5" w15:restartNumberingAfterBreak="0">
     <w:nsid w:val="63C13AD1"/>
     <w:multiLevelType w:val="hybridMultilevel"/>
     <w:tmpl w:val="2362E8C4"/>
@@ -2163,7 +1773,7 @@
       </w:pPr>
     </w:lvl>
   </w:abstractNum>
-  <w:abstractNum w:abstractNumId="5" w15:restartNumberingAfterBreak="0">
+  <w:abstractNum w:abstractNumId="6" w15:restartNumberingAfterBreak="0">
     <w:nsid w:val="656F227B"/>
     <w:multiLevelType w:val="hybridMultilevel"/>
     <w:tmpl w:val="F2E85BCC"/>
@@ -2252,7 +1862,7 @@
       </w:pPr>
     </w:lvl>
   </w:abstractNum>
-  <w:abstractNum w:abstractNumId="6" w15:restartNumberingAfterBreak="0">
+  <w:abstractNum w:abstractNumId="7" w15:restartNumberingAfterBreak="0">
     <w:nsid w:val="7BBA6EA3"/>
     <w:multiLevelType w:val="hybridMultilevel"/>
     <w:tmpl w:val="5408088A"/>
@@ -2342,7 +1952,7 @@
       </w:pPr>
     </w:lvl>
   </w:abstractNum>
-  <w:abstractNum w:abstractNumId="7" w15:restartNumberingAfterBreak="0">
+  <w:abstractNum w:abstractNumId="8" w15:restartNumberingAfterBreak="0">
     <w:nsid w:val="7D7D6DEC"/>
     <w:multiLevelType w:val="hybridMultilevel"/>
     <w:tmpl w:val="B08C9076"/>
@@ -2462,22 +2072,25 @@
     <w:abstractNumId w:val="0"/>
   </w:num>
   <w:num w:numId="3">
-    <w:abstractNumId w:val="3"/>
+    <w:abstractNumId w:val="4"/>
   </w:num>
   <w:num w:numId="4">
-    <w:abstractNumId w:val="4"/>
+    <w:abstractNumId w:val="5"/>
   </w:num>
   <w:num w:numId="5">
-    <w:abstractNumId w:val="5"/>
+    <w:abstractNumId w:val="6"/>
   </w:num>
   <w:num w:numId="6">
-    <w:abstractNumId w:val="7"/>
+    <w:abstractNumId w:val="8"/>
   </w:num>
   <w:num w:numId="7">
     <w:abstractNumId w:val="1"/>
   </w:num>
   <w:num w:numId="8">
-    <w:abstractNumId w:val="6"/>
+    <w:abstractNumId w:val="7"/>
+  </w:num>
+  <w:num w:numId="9">
+    <w:abstractNumId w:val="3"/>
   </w:num>
 </w:numbering>
 </file>

</xml_diff>